<commit_message>
gp8-32 Modificacion de documentacion
</commit_message>
<xml_diff>
--- a/Doc.GP8-32.docx
+++ b/Doc.GP8-32.docx
@@ -6,13 +6,6 @@
     <w:p>
       <w:pPr>
         <w:pStyle w:val="Ttulo2"/>
-        <w:pBdr>
-          <w:top w:val="nil"/>
-          <w:left w:val="nil"/>
-          <w:bottom w:val="nil"/>
-          <w:right w:val="nil"/>
-          <w:between w:val="nil"/>
-        </w:pBdr>
         <w:spacing w:before="0" w:line="288" w:lineRule="auto"/>
         <w:rPr>
           <w:rFonts w:ascii="Open Sans" w:eastAsia="Open Sans" w:hAnsi="Open Sans" w:cs="Open Sans"/>
@@ -21,46 +14,45 @@
           <w:szCs w:val="24"/>
         </w:rPr>
       </w:pPr>
-      <w:bookmarkStart w:id="0" w:name="_z6ne0og04bp5" w:colFirst="0" w:colLast="0"/>
+      <w:bookmarkStart w:id="0" w:name="_z6ne0og04bp5"/>
       <w:bookmarkEnd w:id="0"/>
       <w:r>
         <w:rPr>
-          <w:rFonts w:ascii="Open Sans" w:eastAsia="Open Sans" w:hAnsi="Open Sans" w:cs="Open Sans"/>
           <w:noProof/>
-          <w:color w:val="695D46"/>
-          <w:sz w:val="24"/>
-          <w:szCs w:val="24"/>
           <w:lang w:val="es-AR"/>
         </w:rPr>
         <w:drawing>
-          <wp:inline distT="114300" distB="114300" distL="114300" distR="114300">
-            <wp:extent cx="5916349" cy="104775"/>
+          <wp:inline distT="0" distB="0" distL="0" distR="0">
+            <wp:extent cx="5916295" cy="104775"/>
             <wp:effectExtent l="0" t="0" r="0" b="0"/>
-            <wp:docPr id="2" name="image1.png" descr="línea horizontal"/>
-            <wp:cNvGraphicFramePr/>
+            <wp:docPr id="1" name="image1.png" descr="línea horizontal"/>
+            <wp:cNvGraphicFramePr>
+              <a:graphicFrameLocks xmlns:a="http://schemas.openxmlformats.org/drawingml/2006/main" noChangeAspect="1"/>
+            </wp:cNvGraphicFramePr>
             <a:graphic xmlns:a="http://schemas.openxmlformats.org/drawingml/2006/main">
               <a:graphicData uri="http://schemas.openxmlformats.org/drawingml/2006/picture">
                 <pic:pic xmlns:pic="http://schemas.openxmlformats.org/drawingml/2006/picture">
                   <pic:nvPicPr>
-                    <pic:cNvPr id="0" name="image1.png" descr="línea horizontal"/>
-                    <pic:cNvPicPr preferRelativeResize="0"/>
+                    <pic:cNvPr id="1" name="image1.png" descr="línea horizontal"/>
+                    <pic:cNvPicPr>
+                      <a:picLocks noChangeAspect="1" noChangeArrowheads="1"/>
+                    </pic:cNvPicPr>
                   </pic:nvPicPr>
                   <pic:blipFill>
                     <a:blip r:embed="rId8"/>
-                    <a:srcRect b="-35184"/>
+                    <a:srcRect b="-35170"/>
                     <a:stretch>
                       <a:fillRect/>
                     </a:stretch>
                   </pic:blipFill>
-                  <pic:spPr>
+                  <pic:spPr bwMode="auto">
                     <a:xfrm>
                       <a:off x="0" y="0"/>
-                      <a:ext cx="5916349" cy="104775"/>
+                      <a:ext cx="5916295" cy="104775"/>
                     </a:xfrm>
                     <a:prstGeom prst="rect">
                       <a:avLst/>
                     </a:prstGeom>
-                    <a:ln/>
                   </pic:spPr>
                 </pic:pic>
               </a:graphicData>
@@ -79,49 +71,42 @@
       </w:r>
     </w:p>
     <w:p>
-      <w:pPr>
-        <w:pBdr>
-          <w:top w:val="nil"/>
-          <w:left w:val="nil"/>
-          <w:bottom w:val="nil"/>
-          <w:right w:val="nil"/>
-          <w:between w:val="nil"/>
-        </w:pBdr>
-      </w:pPr>
       <w:r>
         <w:rPr>
           <w:noProof/>
           <w:lang w:val="es-AR"/>
         </w:rPr>
         <w:drawing>
-          <wp:inline distT="114300" distB="114300" distL="114300" distR="114300">
-            <wp:extent cx="5910263" cy="3940175"/>
+          <wp:inline distT="0" distB="0" distL="0" distR="0">
+            <wp:extent cx="5909945" cy="3940175"/>
             <wp:effectExtent l="0" t="0" r="0" b="0"/>
-            <wp:docPr id="3" name="image3.jpg" descr="Marcador de posición de imagen"/>
-            <wp:cNvGraphicFramePr/>
+            <wp:docPr id="2" name="image3.jpg" descr="Marcador de posición de imagen"/>
+            <wp:cNvGraphicFramePr>
+              <a:graphicFrameLocks xmlns:a="http://schemas.openxmlformats.org/drawingml/2006/main" noChangeAspect="1"/>
+            </wp:cNvGraphicFramePr>
             <a:graphic xmlns:a="http://schemas.openxmlformats.org/drawingml/2006/main">
               <a:graphicData uri="http://schemas.openxmlformats.org/drawingml/2006/picture">
                 <pic:pic xmlns:pic="http://schemas.openxmlformats.org/drawingml/2006/picture">
                   <pic:nvPicPr>
-                    <pic:cNvPr id="0" name="image3.jpg" descr="Marcador de posición de imagen"/>
-                    <pic:cNvPicPr preferRelativeResize="0"/>
+                    <pic:cNvPr id="2" name="image3.jpg" descr="Marcador de posición de imagen"/>
+                    <pic:cNvPicPr>
+                      <a:picLocks noChangeAspect="1" noChangeArrowheads="1"/>
+                    </pic:cNvPicPr>
                   </pic:nvPicPr>
                   <pic:blipFill>
                     <a:blip r:embed="rId9"/>
-                    <a:srcRect/>
                     <a:stretch>
                       <a:fillRect/>
                     </a:stretch>
                   </pic:blipFill>
-                  <pic:spPr>
+                  <pic:spPr bwMode="auto">
                     <a:xfrm>
                       <a:off x="0" y="0"/>
-                      <a:ext cx="5910263" cy="3940175"/>
+                      <a:ext cx="5909945" cy="3940175"/>
                     </a:xfrm>
                     <a:prstGeom prst="rect">
                       <a:avLst/>
                     </a:prstGeom>
-                    <a:ln/>
                   </pic:spPr>
                 </pic:pic>
               </a:graphicData>
@@ -133,15 +118,8 @@
     <w:p>
       <w:pPr>
         <w:pStyle w:val="Ttulo"/>
-        <w:pBdr>
-          <w:top w:val="nil"/>
-          <w:left w:val="nil"/>
-          <w:bottom w:val="nil"/>
-          <w:right w:val="nil"/>
-          <w:between w:val="nil"/>
-        </w:pBdr>
-      </w:pPr>
-      <w:bookmarkStart w:id="1" w:name="_2gazcsgmxkub" w:colFirst="0" w:colLast="0"/>
+      </w:pPr>
+      <w:bookmarkStart w:id="1" w:name="_2gazcsgmxkub"/>
       <w:bookmarkEnd w:id="1"/>
       <w:r>
         <w:t>Agenda Viajes</w:t>
@@ -150,15 +128,8 @@
     <w:p>
       <w:pPr>
         <w:pStyle w:val="Subttulo"/>
-        <w:pBdr>
-          <w:top w:val="nil"/>
-          <w:left w:val="nil"/>
-          <w:bottom w:val="nil"/>
-          <w:right w:val="nil"/>
-          <w:between w:val="nil"/>
-        </w:pBdr>
-      </w:pPr>
-      <w:bookmarkStart w:id="2" w:name="_ng30guuqqp2v" w:colFirst="0" w:colLast="0"/>
+      </w:pPr>
+      <w:bookmarkStart w:id="2" w:name="_ng30guuqqp2v"/>
       <w:bookmarkEnd w:id="2"/>
       <w:r>
         <w:t>24/5/2020</w:t>
@@ -166,13 +137,6 @@
     </w:p>
     <w:p>
       <w:pPr>
-        <w:pBdr>
-          <w:top w:val="nil"/>
-          <w:left w:val="nil"/>
-          <w:bottom w:val="nil"/>
-          <w:right w:val="nil"/>
-          <w:between w:val="nil"/>
-        </w:pBdr>
         <w:spacing w:before="0" w:after="1440"/>
       </w:pPr>
       <w:r>
@@ -187,13 +151,6 @@
     </w:p>
     <w:p>
       <w:pPr>
-        <w:pBdr>
-          <w:top w:val="nil"/>
-          <w:left w:val="nil"/>
-          <w:bottom w:val="nil"/>
-          <w:right w:val="nil"/>
-          <w:between w:val="nil"/>
-        </w:pBdr>
         <w:spacing w:line="240" w:lineRule="auto"/>
         <w:rPr>
           <w:rFonts w:ascii="PT Sans Narrow" w:eastAsia="PT Sans Narrow" w:hAnsi="PT Sans Narrow" w:cs="PT Sans Narrow"/>
@@ -214,13 +171,6 @@
     </w:p>
     <w:p>
       <w:pPr>
-        <w:pBdr>
-          <w:top w:val="nil"/>
-          <w:left w:val="nil"/>
-          <w:bottom w:val="nil"/>
-          <w:right w:val="nil"/>
-          <w:between w:val="nil"/>
-        </w:pBdr>
         <w:spacing w:before="0"/>
         <w:rPr>
           <w:rFonts w:ascii="PT Sans Narrow" w:eastAsia="PT Sans Narrow" w:hAnsi="PT Sans Narrow" w:cs="PT Sans Narrow"/>
@@ -231,13 +181,6 @@
     </w:p>
     <w:p>
       <w:pPr>
-        <w:pBdr>
-          <w:top w:val="nil"/>
-          <w:left w:val="nil"/>
-          <w:bottom w:val="nil"/>
-          <w:right w:val="nil"/>
-          <w:between w:val="nil"/>
-        </w:pBdr>
         <w:spacing w:before="0"/>
         <w:rPr>
           <w:rFonts w:ascii="PT Sans Narrow" w:eastAsia="PT Sans Narrow" w:hAnsi="PT Sans Narrow" w:cs="PT Sans Narrow"/>
@@ -266,13 +209,6 @@
     </w:p>
     <w:p>
       <w:pPr>
-        <w:pBdr>
-          <w:top w:val="nil"/>
-          <w:left w:val="nil"/>
-          <w:bottom w:val="nil"/>
-          <w:right w:val="nil"/>
-          <w:between w:val="nil"/>
-        </w:pBdr>
         <w:spacing w:before="0"/>
         <w:rPr>
           <w:rFonts w:ascii="PT Sans Narrow" w:eastAsia="PT Sans Narrow" w:hAnsi="PT Sans Narrow" w:cs="PT Sans Narrow"/>
@@ -284,15 +220,8 @@
     <w:p>
       <w:pPr>
         <w:pStyle w:val="Ttulo1"/>
-        <w:pBdr>
-          <w:top w:val="nil"/>
-          <w:left w:val="nil"/>
-          <w:bottom w:val="nil"/>
-          <w:right w:val="nil"/>
-          <w:between w:val="nil"/>
-        </w:pBdr>
-      </w:pPr>
-      <w:bookmarkStart w:id="3" w:name="_au51mny0sx6" w:colFirst="0" w:colLast="0"/>
+      </w:pPr>
+      <w:bookmarkStart w:id="3" w:name="_au51mny0sx6"/>
       <w:bookmarkEnd w:id="3"/>
       <w:r>
         <w:lastRenderedPageBreak/>
@@ -300,15 +229,6 @@
       </w:r>
     </w:p>
     <w:p>
-      <w:pPr>
-        <w:pBdr>
-          <w:top w:val="nil"/>
-          <w:left w:val="nil"/>
-          <w:bottom w:val="nil"/>
-          <w:right w:val="nil"/>
-          <w:between w:val="nil"/>
-        </w:pBdr>
-      </w:pPr>
       <w:r>
         <w:t>El témplate es meramente informativo, explica al cliente con una seria de pasos como puede registrar su hospedaje sin recurrir a la carga manual.</w:t>
       </w:r>
@@ -316,15 +236,8 @@
     <w:p>
       <w:pPr>
         <w:pStyle w:val="Ttulo1"/>
-        <w:pBdr>
-          <w:top w:val="nil"/>
-          <w:left w:val="nil"/>
-          <w:bottom w:val="nil"/>
-          <w:right w:val="nil"/>
-          <w:between w:val="nil"/>
-        </w:pBdr>
-      </w:pPr>
-      <w:bookmarkStart w:id="4" w:name="_3at9u9s4e0vp" w:colFirst="0" w:colLast="0"/>
+      </w:pPr>
+      <w:bookmarkStart w:id="4" w:name="_3at9u9s4e0vp"/>
       <w:bookmarkEnd w:id="4"/>
       <w:r>
         <w:t>Objetivos</w:t>
@@ -336,13 +249,6 @@
           <w:ilvl w:val="0"/>
           <w:numId w:val="1"/>
         </w:numPr>
-        <w:pBdr>
-          <w:top w:val="nil"/>
-          <w:left w:val="nil"/>
-          <w:bottom w:val="nil"/>
-          <w:right w:val="nil"/>
-          <w:between w:val="nil"/>
-        </w:pBdr>
       </w:pPr>
       <w:r>
         <w:t>Informar y capacitar al usuario sobre una funcionalidad.</w:t>
@@ -354,72 +260,45 @@
           <w:ilvl w:val="0"/>
           <w:numId w:val="1"/>
         </w:numPr>
-        <w:pBdr>
-          <w:top w:val="nil"/>
-          <w:left w:val="nil"/>
-          <w:bottom w:val="nil"/>
-          <w:right w:val="nil"/>
-          <w:between w:val="nil"/>
-        </w:pBdr>
       </w:pPr>
       <w:r>
-        <w:t>Está orientado a los clientes que no conocen la aplicación ya sea porque es la 1ra ves que la usaron o por que no tenían noción de que existía esta funcionalidad.</w:t>
+        <w:t xml:space="preserve">Está orientado a los clientes que no conocen la aplicación ya sea porque es la 1ra ves que la usaron o </w:t>
+      </w:r>
+      <w:proofErr w:type="spellStart"/>
+      <w:r>
+        <w:t>por que</w:t>
+      </w:r>
+      <w:proofErr w:type="spellEnd"/>
+      <w:r>
+        <w:t xml:space="preserve"> no tenían noción de que existía esta funcionalidad.</w:t>
       </w:r>
     </w:p>
     <w:p>
       <w:pPr>
         <w:pStyle w:val="Ttulo1"/>
-        <w:pBdr>
-          <w:top w:val="nil"/>
-          <w:left w:val="nil"/>
-          <w:bottom w:val="nil"/>
-          <w:right w:val="nil"/>
-          <w:between w:val="nil"/>
-        </w:pBdr>
-      </w:pPr>
-      <w:bookmarkStart w:id="5" w:name="_4p7xi5bvhxdr" w:colFirst="0" w:colLast="0"/>
+      </w:pPr>
+      <w:bookmarkStart w:id="5" w:name="_4p7xi5bvhxdr"/>
       <w:bookmarkEnd w:id="5"/>
       <w:r>
-        <w:t>E</w:t>
-      </w:r>
-      <w:r>
-        <w:t>specificaciones</w:t>
+        <w:t>Especificaciones</w:t>
       </w:r>
     </w:p>
     <w:p>
-      <w:pPr>
-        <w:pBdr>
-          <w:top w:val="nil"/>
-          <w:left w:val="nil"/>
-          <w:bottom w:val="nil"/>
-          <w:right w:val="nil"/>
-          <w:between w:val="nil"/>
-        </w:pBdr>
-      </w:pPr>
       <w:r>
-        <w:t>El contenido del témplate tiene la información mostrada atreves de una lista, con dos títulos y un botón para volver al menú anterior. Como no ejecuta ninguna funcionalidad más que la de volver al menú</w:t>
+        <w:t>El conten</w:t>
       </w:r>
-      <w:bookmarkStart w:id="6" w:name="_GoBack"/>
-      <w:bookmarkEnd w:id="6"/>
       <w:r>
-        <w:t xml:space="preserve"> anterior, es muy sencilla.</w:t>
+        <w:t>ido del témplate tiene la información mostrada atreves de una lista, con dos títulos y un botón para volver al menú anterior. Como no ejecuta ninguna funcionalidad más que la de volver al menú anterior, es muy sencilla.</w:t>
       </w:r>
     </w:p>
     <w:p>
       <w:pPr>
         <w:pStyle w:val="Ttulo1"/>
-        <w:pBdr>
-          <w:top w:val="nil"/>
-          <w:left w:val="nil"/>
-          <w:bottom w:val="nil"/>
-          <w:right w:val="nil"/>
-          <w:between w:val="nil"/>
-        </w:pBdr>
-      </w:pPr>
-      <w:bookmarkStart w:id="7" w:name="_56kfpodyq5td" w:colFirst="0" w:colLast="0"/>
-      <w:bookmarkStart w:id="8" w:name="_yyrhu7ml5bea" w:colFirst="0" w:colLast="0"/>
+      </w:pPr>
+      <w:bookmarkStart w:id="6" w:name="_yyrhu7ml5bea"/>
+      <w:bookmarkStart w:id="7" w:name="_56kfpodyq5td"/>
+      <w:bookmarkEnd w:id="6"/>
       <w:bookmarkEnd w:id="7"/>
-      <w:bookmarkEnd w:id="8"/>
       <w:r>
         <w:t>Revisado:</w:t>
       </w:r>
@@ -427,9 +306,8 @@
     <w:p/>
     <w:tbl>
       <w:tblPr>
-        <w:tblStyle w:val="a"/>
         <w:tblW w:w="9360" w:type="dxa"/>
-        <w:tblInd w:w="0" w:type="dxa"/>
+        <w:tblInd w:w="-17" w:type="dxa"/>
         <w:tblBorders>
           <w:top w:val="single" w:sz="8" w:space="0" w:color="000000"/>
           <w:left w:val="single" w:sz="8" w:space="0" w:color="000000"/>
@@ -438,37 +316,351 @@
           <w:insideH w:val="single" w:sz="8" w:space="0" w:color="000000"/>
           <w:insideV w:val="single" w:sz="8" w:space="0" w:color="000000"/>
         </w:tblBorders>
-        <w:tblLayout w:type="fixed"/>
+        <w:tblCellMar>
+          <w:top w:w="100" w:type="dxa"/>
+          <w:left w:w="90" w:type="dxa"/>
+          <w:bottom w:w="100" w:type="dxa"/>
+          <w:right w:w="100" w:type="dxa"/>
+        </w:tblCellMar>
         <w:tblLook w:val="0600" w:firstRow="0" w:lastRow="0" w:firstColumn="0" w:lastColumn="0" w:noHBand="1" w:noVBand="1"/>
       </w:tblPr>
       <w:tblGrid>
+        <w:gridCol w:w="2341"/>
         <w:gridCol w:w="2340"/>
         <w:gridCol w:w="2340"/>
-        <w:gridCol w:w="2340"/>
-        <w:gridCol w:w="2340"/>
+        <w:gridCol w:w="2339"/>
       </w:tblGrid>
       <w:tr>
         <w:tc>
           <w:tcPr>
             <w:tcW w:w="2340" w:type="dxa"/>
+            <w:tcBorders>
+              <w:top w:val="single" w:sz="8" w:space="0" w:color="000000"/>
+              <w:left w:val="single" w:sz="8" w:space="0" w:color="000000"/>
+              <w:bottom w:val="single" w:sz="8" w:space="0" w:color="000000"/>
+              <w:right w:val="single" w:sz="8" w:space="0" w:color="000000"/>
+            </w:tcBorders>
             <w:shd w:val="clear" w:color="auto" w:fill="auto"/>
-            <w:tcMar>
-              <w:top w:w="100" w:type="dxa"/>
-              <w:left w:w="100" w:type="dxa"/>
-              <w:bottom w:w="100" w:type="dxa"/>
-              <w:right w:w="100" w:type="dxa"/>
-            </w:tcMar>
           </w:tcPr>
           <w:p>
             <w:pPr>
               <w:widowControl w:val="0"/>
-              <w:pBdr>
-                <w:top w:val="nil"/>
-                <w:left w:val="nil"/>
-                <w:bottom w:val="nil"/>
-                <w:right w:val="nil"/>
-                <w:between w:val="nil"/>
-              </w:pBdr>
+              <w:spacing w:before="0" w:line="240" w:lineRule="auto"/>
+            </w:pPr>
+            <w:bookmarkStart w:id="8" w:name="_GoBack"/>
+            <w:r>
+              <w:t>Clara</w:t>
+            </w:r>
+          </w:p>
+        </w:tc>
+        <w:tc>
+          <w:tcPr>
+            <w:tcW w:w="2340" w:type="dxa"/>
+            <w:tcBorders>
+              <w:top w:val="single" w:sz="8" w:space="0" w:color="000000"/>
+              <w:left w:val="single" w:sz="8" w:space="0" w:color="000000"/>
+              <w:bottom w:val="single" w:sz="8" w:space="0" w:color="000000"/>
+              <w:right w:val="single" w:sz="8" w:space="0" w:color="000000"/>
+            </w:tcBorders>
+            <w:shd w:val="clear" w:color="auto" w:fill="auto"/>
+          </w:tcPr>
+          <w:p>
+            <w:pPr>
+              <w:widowControl w:val="0"/>
+              <w:spacing w:before="0" w:line="240" w:lineRule="auto"/>
+            </w:pPr>
+            <w:r>
+              <w:t>Camejo</w:t>
+            </w:r>
+          </w:p>
+        </w:tc>
+        <w:tc>
+          <w:tcPr>
+            <w:tcW w:w="2340" w:type="dxa"/>
+            <w:tcBorders>
+              <w:top w:val="single" w:sz="8" w:space="0" w:color="000000"/>
+              <w:left w:val="single" w:sz="8" w:space="0" w:color="000000"/>
+              <w:bottom w:val="single" w:sz="8" w:space="0" w:color="000000"/>
+              <w:right w:val="single" w:sz="8" w:space="0" w:color="000000"/>
+            </w:tcBorders>
+            <w:shd w:val="clear" w:color="auto" w:fill="auto"/>
+          </w:tcPr>
+          <w:p>
+            <w:pPr>
+              <w:widowControl w:val="0"/>
+              <w:spacing w:before="0" w:line="240" w:lineRule="auto"/>
+            </w:pPr>
+            <w:proofErr w:type="spellStart"/>
+            <w:r>
+              <w:t>Fijate</w:t>
+            </w:r>
+            <w:proofErr w:type="spellEnd"/>
+            <w:r>
+              <w:t xml:space="preserve"> si le</w:t>
+            </w:r>
+            <w:r>
+              <w:t xml:space="preserve"> podes sacar el formato de lista, pero para que quede </w:t>
+            </w:r>
+            <w:proofErr w:type="spellStart"/>
+            <w:r>
+              <w:t>mas</w:t>
+            </w:r>
+            <w:proofErr w:type="spellEnd"/>
+            <w:r>
+              <w:t xml:space="preserve"> lindo a la vista nada </w:t>
+            </w:r>
+            <w:proofErr w:type="spellStart"/>
+            <w:r>
+              <w:t>mas</w:t>
+            </w:r>
+            <w:proofErr w:type="spellEnd"/>
+            <w:proofErr w:type="gramStart"/>
+            <w:r>
+              <w:t>..</w:t>
+            </w:r>
+            <w:proofErr w:type="gramEnd"/>
+            <w:r>
+              <w:t xml:space="preserve"> </w:t>
+            </w:r>
+            <w:proofErr w:type="spellStart"/>
+            <w:r>
+              <w:t>despues</w:t>
+            </w:r>
+            <w:proofErr w:type="spellEnd"/>
+            <w:r>
+              <w:t xml:space="preserve"> todo bien</w:t>
+            </w:r>
+          </w:p>
+        </w:tc>
+        <w:tc>
+          <w:tcPr>
+            <w:tcW w:w="2339" w:type="dxa"/>
+            <w:tcBorders>
+              <w:top w:val="single" w:sz="8" w:space="0" w:color="000000"/>
+              <w:left w:val="single" w:sz="8" w:space="0" w:color="000000"/>
+              <w:bottom w:val="single" w:sz="8" w:space="0" w:color="000000"/>
+              <w:right w:val="single" w:sz="8" w:space="0" w:color="000000"/>
+            </w:tcBorders>
+            <w:shd w:val="clear" w:color="auto" w:fill="auto"/>
+          </w:tcPr>
+          <w:p>
+            <w:pPr>
+              <w:widowControl w:val="0"/>
+              <w:spacing w:before="0" w:line="240" w:lineRule="auto"/>
+            </w:pPr>
+            <w:r>
+              <w:t xml:space="preserve">Le deje el formato lista para que aparezcan en modo </w:t>
+            </w:r>
+            <w:proofErr w:type="spellStart"/>
+            <w:r>
+              <w:t>items</w:t>
+            </w:r>
+            <w:proofErr w:type="spellEnd"/>
+            <w:r>
+              <w:t xml:space="preserve">. Pero acomode algo de </w:t>
+            </w:r>
+            <w:proofErr w:type="spellStart"/>
+            <w:proofErr w:type="gramStart"/>
+            <w:r>
+              <w:t>mas</w:t>
+            </w:r>
+            <w:proofErr w:type="spellEnd"/>
+            <w:proofErr w:type="gramEnd"/>
+            <w:r>
+              <w:t xml:space="preserve"> q tenia ahí.</w:t>
+            </w:r>
+          </w:p>
+        </w:tc>
+      </w:tr>
+      <w:bookmarkEnd w:id="8"/>
+      <w:tr>
+        <w:tc>
+          <w:tcPr>
+            <w:tcW w:w="2340" w:type="dxa"/>
+            <w:tcBorders>
+              <w:top w:val="single" w:sz="8" w:space="0" w:color="000000"/>
+              <w:left w:val="single" w:sz="8" w:space="0" w:color="000000"/>
+              <w:bottom w:val="single" w:sz="8" w:space="0" w:color="000000"/>
+              <w:right w:val="single" w:sz="8" w:space="0" w:color="000000"/>
+            </w:tcBorders>
+            <w:shd w:val="clear" w:color="auto" w:fill="auto"/>
+          </w:tcPr>
+          <w:p>
+            <w:pPr>
+              <w:widowControl w:val="0"/>
+              <w:spacing w:before="0" w:line="240" w:lineRule="auto"/>
+            </w:pPr>
+            <w:r>
+              <w:t xml:space="preserve">Natalia </w:t>
+            </w:r>
+          </w:p>
+        </w:tc>
+        <w:tc>
+          <w:tcPr>
+            <w:tcW w:w="2340" w:type="dxa"/>
+            <w:tcBorders>
+              <w:top w:val="single" w:sz="8" w:space="0" w:color="000000"/>
+              <w:left w:val="single" w:sz="8" w:space="0" w:color="000000"/>
+              <w:bottom w:val="single" w:sz="8" w:space="0" w:color="000000"/>
+              <w:right w:val="single" w:sz="8" w:space="0" w:color="000000"/>
+            </w:tcBorders>
+            <w:shd w:val="clear" w:color="auto" w:fill="auto"/>
+          </w:tcPr>
+          <w:p>
+            <w:pPr>
+              <w:widowControl w:val="0"/>
+              <w:spacing w:before="0" w:line="240" w:lineRule="auto"/>
+            </w:pPr>
+            <w:proofErr w:type="spellStart"/>
+            <w:r>
+              <w:t>Vytas</w:t>
+            </w:r>
+            <w:proofErr w:type="spellEnd"/>
+          </w:p>
+        </w:tc>
+        <w:tc>
+          <w:tcPr>
+            <w:tcW w:w="2340" w:type="dxa"/>
+            <w:tcBorders>
+              <w:top w:val="single" w:sz="8" w:space="0" w:color="000000"/>
+              <w:left w:val="single" w:sz="8" w:space="0" w:color="000000"/>
+              <w:bottom w:val="single" w:sz="8" w:space="0" w:color="000000"/>
+              <w:right w:val="single" w:sz="8" w:space="0" w:color="000000"/>
+            </w:tcBorders>
+            <w:shd w:val="clear" w:color="auto" w:fill="auto"/>
+          </w:tcPr>
+          <w:p>
+            <w:pPr>
+              <w:widowControl w:val="0"/>
+              <w:spacing w:before="0" w:line="240" w:lineRule="auto"/>
+            </w:pPr>
+            <w:r>
+              <w:t xml:space="preserve">Personalmente creo que </w:t>
+            </w:r>
+            <w:proofErr w:type="spellStart"/>
+            <w:r>
+              <w:t>tendrias</w:t>
+            </w:r>
+            <w:proofErr w:type="spellEnd"/>
+            <w:r>
+              <w:t xml:space="preserve"> que dejarle la </w:t>
+            </w:r>
+            <w:proofErr w:type="spellStart"/>
+            <w:r>
+              <w:t>tipografia</w:t>
+            </w:r>
+            <w:proofErr w:type="spellEnd"/>
+            <w:r>
+              <w:t xml:space="preserve"> por defecto </w:t>
+            </w:r>
+            <w:proofErr w:type="spellStart"/>
+            <w:r>
+              <w:t>asi</w:t>
+            </w:r>
+            <w:proofErr w:type="spellEnd"/>
+            <w:r>
+              <w:t xml:space="preserve"> todos usamos la misma y queda </w:t>
+            </w:r>
+            <w:proofErr w:type="spellStart"/>
+            <w:r>
+              <w:t>mas</w:t>
+            </w:r>
+            <w:proofErr w:type="spellEnd"/>
+            <w:r>
+              <w:t xml:space="preserve"> bonito</w:t>
+            </w:r>
+          </w:p>
+          <w:p>
+            <w:pPr>
+              <w:widowControl w:val="0"/>
+              <w:spacing w:before="0" w:line="240" w:lineRule="auto"/>
+            </w:pPr>
+            <w:proofErr w:type="spellStart"/>
+            <w:r>
+              <w:t>Tambien</w:t>
+            </w:r>
+            <w:proofErr w:type="spellEnd"/>
+            <w:r>
+              <w:t xml:space="preserve"> no entiendo porque hiciste otro </w:t>
+            </w:r>
+            <w:proofErr w:type="spellStart"/>
+            <w:r>
+              <w:t>css</w:t>
+            </w:r>
+            <w:proofErr w:type="spellEnd"/>
+            <w:r>
+              <w:t xml:space="preserve"> en vez de usar el </w:t>
+            </w:r>
+            <w:proofErr w:type="spellStart"/>
+            <w:r>
+              <w:t>css</w:t>
+            </w:r>
+            <w:proofErr w:type="spellEnd"/>
+            <w:r>
+              <w:t xml:space="preserve"> que ya estaba… </w:t>
+            </w:r>
+          </w:p>
+          <w:p>
+            <w:pPr>
+              <w:widowControl w:val="0"/>
+              <w:spacing w:before="0" w:line="240" w:lineRule="auto"/>
+            </w:pPr>
+            <w:r>
+              <w:t>el resto todo ok</w:t>
+            </w:r>
+          </w:p>
+        </w:tc>
+        <w:tc>
+          <w:tcPr>
+            <w:tcW w:w="2339" w:type="dxa"/>
+            <w:tcBorders>
+              <w:top w:val="single" w:sz="8" w:space="0" w:color="000000"/>
+              <w:left w:val="single" w:sz="8" w:space="0" w:color="000000"/>
+              <w:bottom w:val="single" w:sz="8" w:space="0" w:color="000000"/>
+              <w:right w:val="single" w:sz="8" w:space="0" w:color="000000"/>
+            </w:tcBorders>
+            <w:shd w:val="clear" w:color="auto" w:fill="auto"/>
+          </w:tcPr>
+          <w:p>
+            <w:pPr>
+              <w:widowControl w:val="0"/>
+              <w:spacing w:before="0" w:line="240" w:lineRule="auto"/>
+            </w:pPr>
+            <w:r>
+              <w:t xml:space="preserve">Le deje la letra por defecto. </w:t>
+            </w:r>
+          </w:p>
+          <w:p>
+            <w:pPr>
+              <w:widowControl w:val="0"/>
+              <w:spacing w:before="0" w:line="240" w:lineRule="auto"/>
+            </w:pPr>
+            <w:proofErr w:type="spellStart"/>
+            <w:r>
+              <w:t>Meti</w:t>
+            </w:r>
+            <w:proofErr w:type="spellEnd"/>
+            <w:r>
+              <w:t xml:space="preserve"> todo en el main.css q ya estaba creado</w:t>
+            </w:r>
+          </w:p>
+        </w:tc>
+      </w:tr>
+      <w:tr>
+        <w:tc>
+          <w:tcPr>
+            <w:tcW w:w="2340" w:type="dxa"/>
+            <w:tcBorders>
+              <w:top w:val="single" w:sz="8" w:space="0" w:color="000000"/>
+              <w:left w:val="single" w:sz="8" w:space="0" w:color="000000"/>
+              <w:bottom w:val="single" w:sz="8" w:space="0" w:color="000000"/>
+              <w:right w:val="single" w:sz="8" w:space="0" w:color="000000"/>
+            </w:tcBorders>
+            <w:shd w:val="clear" w:color="auto" w:fill="auto"/>
+          </w:tcPr>
+          <w:p>
+            <w:pPr>
+              <w:widowControl w:val="0"/>
               <w:spacing w:before="0" w:line="240" w:lineRule="auto"/>
             </w:pPr>
           </w:p>
@@ -476,24 +668,17 @@
         <w:tc>
           <w:tcPr>
             <w:tcW w:w="2340" w:type="dxa"/>
+            <w:tcBorders>
+              <w:top w:val="single" w:sz="8" w:space="0" w:color="000000"/>
+              <w:left w:val="single" w:sz="8" w:space="0" w:color="000000"/>
+              <w:bottom w:val="single" w:sz="8" w:space="0" w:color="000000"/>
+              <w:right w:val="single" w:sz="8" w:space="0" w:color="000000"/>
+            </w:tcBorders>
             <w:shd w:val="clear" w:color="auto" w:fill="auto"/>
-            <w:tcMar>
-              <w:top w:w="100" w:type="dxa"/>
-              <w:left w:w="100" w:type="dxa"/>
-              <w:bottom w:w="100" w:type="dxa"/>
-              <w:right w:w="100" w:type="dxa"/>
-            </w:tcMar>
           </w:tcPr>
           <w:p>
             <w:pPr>
               <w:widowControl w:val="0"/>
-              <w:pBdr>
-                <w:top w:val="nil"/>
-                <w:left w:val="nil"/>
-                <w:bottom w:val="nil"/>
-                <w:right w:val="nil"/>
-                <w:between w:val="nil"/>
-              </w:pBdr>
               <w:spacing w:before="0" w:line="240" w:lineRule="auto"/>
             </w:pPr>
           </w:p>
@@ -501,253 +686,35 @@
         <w:tc>
           <w:tcPr>
             <w:tcW w:w="2340" w:type="dxa"/>
+            <w:tcBorders>
+              <w:top w:val="single" w:sz="8" w:space="0" w:color="000000"/>
+              <w:left w:val="single" w:sz="8" w:space="0" w:color="000000"/>
+              <w:bottom w:val="single" w:sz="8" w:space="0" w:color="000000"/>
+              <w:right w:val="single" w:sz="8" w:space="0" w:color="000000"/>
+            </w:tcBorders>
             <w:shd w:val="clear" w:color="auto" w:fill="auto"/>
-            <w:tcMar>
-              <w:top w:w="100" w:type="dxa"/>
-              <w:left w:w="100" w:type="dxa"/>
-              <w:bottom w:w="100" w:type="dxa"/>
-              <w:right w:w="100" w:type="dxa"/>
-            </w:tcMar>
           </w:tcPr>
           <w:p>
             <w:pPr>
               <w:widowControl w:val="0"/>
-              <w:pBdr>
-                <w:top w:val="nil"/>
-                <w:left w:val="nil"/>
-                <w:bottom w:val="nil"/>
-                <w:right w:val="nil"/>
-                <w:between w:val="nil"/>
-              </w:pBdr>
               <w:spacing w:before="0" w:line="240" w:lineRule="auto"/>
             </w:pPr>
           </w:p>
         </w:tc>
         <w:tc>
           <w:tcPr>
-            <w:tcW w:w="2340" w:type="dxa"/>
+            <w:tcW w:w="2339" w:type="dxa"/>
+            <w:tcBorders>
+              <w:top w:val="single" w:sz="8" w:space="0" w:color="000000"/>
+              <w:left w:val="single" w:sz="8" w:space="0" w:color="000000"/>
+              <w:bottom w:val="single" w:sz="8" w:space="0" w:color="000000"/>
+              <w:right w:val="single" w:sz="8" w:space="0" w:color="000000"/>
+            </w:tcBorders>
             <w:shd w:val="clear" w:color="auto" w:fill="auto"/>
-            <w:tcMar>
-              <w:top w:w="100" w:type="dxa"/>
-              <w:left w:w="100" w:type="dxa"/>
-              <w:bottom w:w="100" w:type="dxa"/>
-              <w:right w:w="100" w:type="dxa"/>
-            </w:tcMar>
           </w:tcPr>
           <w:p>
             <w:pPr>
               <w:widowControl w:val="0"/>
-              <w:pBdr>
-                <w:top w:val="nil"/>
-                <w:left w:val="nil"/>
-                <w:bottom w:val="nil"/>
-                <w:right w:val="nil"/>
-                <w:between w:val="nil"/>
-              </w:pBdr>
-              <w:spacing w:before="0" w:line="240" w:lineRule="auto"/>
-            </w:pPr>
-          </w:p>
-        </w:tc>
-      </w:tr>
-      <w:tr>
-        <w:tc>
-          <w:tcPr>
-            <w:tcW w:w="2340" w:type="dxa"/>
-            <w:shd w:val="clear" w:color="auto" w:fill="auto"/>
-            <w:tcMar>
-              <w:top w:w="100" w:type="dxa"/>
-              <w:left w:w="100" w:type="dxa"/>
-              <w:bottom w:w="100" w:type="dxa"/>
-              <w:right w:w="100" w:type="dxa"/>
-            </w:tcMar>
-          </w:tcPr>
-          <w:p>
-            <w:pPr>
-              <w:widowControl w:val="0"/>
-              <w:pBdr>
-                <w:top w:val="nil"/>
-                <w:left w:val="nil"/>
-                <w:bottom w:val="nil"/>
-                <w:right w:val="nil"/>
-                <w:between w:val="nil"/>
-              </w:pBdr>
-              <w:spacing w:before="0" w:line="240" w:lineRule="auto"/>
-            </w:pPr>
-          </w:p>
-        </w:tc>
-        <w:tc>
-          <w:tcPr>
-            <w:tcW w:w="2340" w:type="dxa"/>
-            <w:shd w:val="clear" w:color="auto" w:fill="auto"/>
-            <w:tcMar>
-              <w:top w:w="100" w:type="dxa"/>
-              <w:left w:w="100" w:type="dxa"/>
-              <w:bottom w:w="100" w:type="dxa"/>
-              <w:right w:w="100" w:type="dxa"/>
-            </w:tcMar>
-          </w:tcPr>
-          <w:p>
-            <w:pPr>
-              <w:widowControl w:val="0"/>
-              <w:pBdr>
-                <w:top w:val="nil"/>
-                <w:left w:val="nil"/>
-                <w:bottom w:val="nil"/>
-                <w:right w:val="nil"/>
-                <w:between w:val="nil"/>
-              </w:pBdr>
-              <w:spacing w:before="0" w:line="240" w:lineRule="auto"/>
-            </w:pPr>
-          </w:p>
-        </w:tc>
-        <w:tc>
-          <w:tcPr>
-            <w:tcW w:w="2340" w:type="dxa"/>
-            <w:shd w:val="clear" w:color="auto" w:fill="auto"/>
-            <w:tcMar>
-              <w:top w:w="100" w:type="dxa"/>
-              <w:left w:w="100" w:type="dxa"/>
-              <w:bottom w:w="100" w:type="dxa"/>
-              <w:right w:w="100" w:type="dxa"/>
-            </w:tcMar>
-          </w:tcPr>
-          <w:p>
-            <w:pPr>
-              <w:widowControl w:val="0"/>
-              <w:pBdr>
-                <w:top w:val="nil"/>
-                <w:left w:val="nil"/>
-                <w:bottom w:val="nil"/>
-                <w:right w:val="nil"/>
-                <w:between w:val="nil"/>
-              </w:pBdr>
-              <w:spacing w:before="0" w:line="240" w:lineRule="auto"/>
-            </w:pPr>
-          </w:p>
-        </w:tc>
-        <w:tc>
-          <w:tcPr>
-            <w:tcW w:w="2340" w:type="dxa"/>
-            <w:shd w:val="clear" w:color="auto" w:fill="auto"/>
-            <w:tcMar>
-              <w:top w:w="100" w:type="dxa"/>
-              <w:left w:w="100" w:type="dxa"/>
-              <w:bottom w:w="100" w:type="dxa"/>
-              <w:right w:w="100" w:type="dxa"/>
-            </w:tcMar>
-          </w:tcPr>
-          <w:p>
-            <w:pPr>
-              <w:widowControl w:val="0"/>
-              <w:pBdr>
-                <w:top w:val="nil"/>
-                <w:left w:val="nil"/>
-                <w:bottom w:val="nil"/>
-                <w:right w:val="nil"/>
-                <w:between w:val="nil"/>
-              </w:pBdr>
-              <w:spacing w:before="0" w:line="240" w:lineRule="auto"/>
-            </w:pPr>
-          </w:p>
-        </w:tc>
-      </w:tr>
-      <w:tr>
-        <w:tc>
-          <w:tcPr>
-            <w:tcW w:w="2340" w:type="dxa"/>
-            <w:shd w:val="clear" w:color="auto" w:fill="auto"/>
-            <w:tcMar>
-              <w:top w:w="100" w:type="dxa"/>
-              <w:left w:w="100" w:type="dxa"/>
-              <w:bottom w:w="100" w:type="dxa"/>
-              <w:right w:w="100" w:type="dxa"/>
-            </w:tcMar>
-          </w:tcPr>
-          <w:p>
-            <w:pPr>
-              <w:widowControl w:val="0"/>
-              <w:pBdr>
-                <w:top w:val="nil"/>
-                <w:left w:val="nil"/>
-                <w:bottom w:val="nil"/>
-                <w:right w:val="nil"/>
-                <w:between w:val="nil"/>
-              </w:pBdr>
-              <w:spacing w:before="0" w:line="240" w:lineRule="auto"/>
-            </w:pPr>
-          </w:p>
-        </w:tc>
-        <w:tc>
-          <w:tcPr>
-            <w:tcW w:w="2340" w:type="dxa"/>
-            <w:shd w:val="clear" w:color="auto" w:fill="auto"/>
-            <w:tcMar>
-              <w:top w:w="100" w:type="dxa"/>
-              <w:left w:w="100" w:type="dxa"/>
-              <w:bottom w:w="100" w:type="dxa"/>
-              <w:right w:w="100" w:type="dxa"/>
-            </w:tcMar>
-          </w:tcPr>
-          <w:p>
-            <w:pPr>
-              <w:widowControl w:val="0"/>
-              <w:pBdr>
-                <w:top w:val="nil"/>
-                <w:left w:val="nil"/>
-                <w:bottom w:val="nil"/>
-                <w:right w:val="nil"/>
-                <w:between w:val="nil"/>
-              </w:pBdr>
-              <w:spacing w:before="0" w:line="240" w:lineRule="auto"/>
-            </w:pPr>
-          </w:p>
-        </w:tc>
-        <w:tc>
-          <w:tcPr>
-            <w:tcW w:w="2340" w:type="dxa"/>
-            <w:shd w:val="clear" w:color="auto" w:fill="auto"/>
-            <w:tcMar>
-              <w:top w:w="100" w:type="dxa"/>
-              <w:left w:w="100" w:type="dxa"/>
-              <w:bottom w:w="100" w:type="dxa"/>
-              <w:right w:w="100" w:type="dxa"/>
-            </w:tcMar>
-          </w:tcPr>
-          <w:p>
-            <w:pPr>
-              <w:widowControl w:val="0"/>
-              <w:pBdr>
-                <w:top w:val="nil"/>
-                <w:left w:val="nil"/>
-                <w:bottom w:val="nil"/>
-                <w:right w:val="nil"/>
-                <w:between w:val="nil"/>
-              </w:pBdr>
-              <w:spacing w:before="0" w:line="240" w:lineRule="auto"/>
-            </w:pPr>
-          </w:p>
-        </w:tc>
-        <w:tc>
-          <w:tcPr>
-            <w:tcW w:w="2340" w:type="dxa"/>
-            <w:shd w:val="clear" w:color="auto" w:fill="auto"/>
-            <w:tcMar>
-              <w:top w:w="100" w:type="dxa"/>
-              <w:left w:w="100" w:type="dxa"/>
-              <w:bottom w:w="100" w:type="dxa"/>
-              <w:right w:w="100" w:type="dxa"/>
-            </w:tcMar>
-          </w:tcPr>
-          <w:p>
-            <w:pPr>
-              <w:widowControl w:val="0"/>
-              <w:pBdr>
-                <w:top w:val="nil"/>
-                <w:left w:val="nil"/>
-                <w:bottom w:val="nil"/>
-                <w:right w:val="nil"/>
-                <w:between w:val="nil"/>
-              </w:pBdr>
               <w:spacing w:before="0" w:line="240" w:lineRule="auto"/>
             </w:pPr>
           </w:p>
@@ -757,25 +724,21 @@
     <w:p/>
     <w:p>
       <w:pPr>
-        <w:pBdr>
-          <w:top w:val="nil"/>
-          <w:left w:val="nil"/>
-          <w:bottom w:val="nil"/>
-          <w:right w:val="nil"/>
-          <w:between w:val="nil"/>
-        </w:pBdr>
         <w:ind w:left="720"/>
       </w:pPr>
     </w:p>
     <w:sectPr>
       <w:headerReference w:type="default" r:id="rId10"/>
-      <w:headerReference w:type="first" r:id="rId11"/>
-      <w:footerReference w:type="first" r:id="rId12"/>
+      <w:footerReference w:type="default" r:id="rId11"/>
+      <w:headerReference w:type="first" r:id="rId12"/>
+      <w:footerReference w:type="first" r:id="rId13"/>
       <w:pgSz w:w="12240" w:h="15840"/>
       <w:pgMar w:top="1080" w:right="1440" w:bottom="1080" w:left="1440" w:header="0" w:footer="720" w:gutter="0"/>
       <w:pgNumType w:start="0"/>
       <w:cols w:space="720"/>
+      <w:formProt w:val="0"/>
       <w:titlePg/>
+      <w:docGrid w:linePitch="100" w:charSpace="4096"/>
     </w:sectPr>
   </w:body>
 </w:document>
@@ -810,15 +773,15 @@
 <w:ftr xmlns:wpc="http://schemas.microsoft.com/office/word/2010/wordprocessingCanvas" xmlns:mc="http://schemas.openxmlformats.org/markup-compatibility/2006" xmlns:o="urn:schemas-microsoft-com:office:office" xmlns:r="http://schemas.openxmlformats.org/officeDocument/2006/relationships" xmlns:m="http://schemas.openxmlformats.org/officeDocument/2006/math" xmlns:v="urn:schemas-microsoft-com:vml" xmlns:wp14="http://schemas.microsoft.com/office/word/2010/wordprocessingDrawing" xmlns:wp="http://schemas.openxmlformats.org/drawingml/2006/wordprocessingDrawing" xmlns:w10="urn:schemas-microsoft-com:office:word" xmlns:w="http://schemas.openxmlformats.org/wordprocessingml/2006/main" xmlns:w14="http://schemas.microsoft.com/office/word/2010/wordml" xmlns:wpg="http://schemas.microsoft.com/office/word/2010/wordprocessingGroup" xmlns:wpi="http://schemas.microsoft.com/office/word/2010/wordprocessingInk" xmlns:wne="http://schemas.microsoft.com/office/word/2006/wordml" xmlns:wps="http://schemas.microsoft.com/office/word/2010/wordprocessingShape" mc:Ignorable="w14 wp14">
   <w:p>
     <w:pPr>
-      <w:pBdr>
-        <w:top w:val="nil"/>
-        <w:left w:val="nil"/>
-        <w:bottom w:val="nil"/>
-        <w:right w:val="nil"/>
-        <w:between w:val="nil"/>
-      </w:pBdr>
+      <w:pStyle w:val="Piedepgina"/>
     </w:pPr>
   </w:p>
+</w:ftr>
+</file>
+
+<file path=word/footer2.xml><?xml version="1.0" encoding="utf-8"?>
+<w:ftr xmlns:wpc="http://schemas.microsoft.com/office/word/2010/wordprocessingCanvas" xmlns:mc="http://schemas.openxmlformats.org/markup-compatibility/2006" xmlns:o="urn:schemas-microsoft-com:office:office" xmlns:r="http://schemas.openxmlformats.org/officeDocument/2006/relationships" xmlns:m="http://schemas.openxmlformats.org/officeDocument/2006/math" xmlns:v="urn:schemas-microsoft-com:vml" xmlns:wp14="http://schemas.microsoft.com/office/word/2010/wordprocessingDrawing" xmlns:wp="http://schemas.openxmlformats.org/drawingml/2006/wordprocessingDrawing" xmlns:w10="urn:schemas-microsoft-com:office:word" xmlns:w="http://schemas.openxmlformats.org/wordprocessingml/2006/main" xmlns:w14="http://schemas.microsoft.com/office/word/2010/wordml" xmlns:wpg="http://schemas.microsoft.com/office/word/2010/wordprocessingGroup" xmlns:wpi="http://schemas.microsoft.com/office/word/2010/wordprocessingInk" xmlns:wne="http://schemas.microsoft.com/office/word/2006/wordml" xmlns:wps="http://schemas.microsoft.com/office/word/2010/wordprocessingShape" mc:Ignorable="w14 wp14">
+  <w:p/>
 </w:ftr>
 </file>
 
@@ -852,17 +815,10 @@
   <w:p>
     <w:pPr>
       <w:pStyle w:val="Subttulo"/>
-      <w:pBdr>
-        <w:top w:val="nil"/>
-        <w:left w:val="nil"/>
-        <w:bottom w:val="nil"/>
-        <w:right w:val="nil"/>
-        <w:between w:val="nil"/>
-      </w:pBdr>
       <w:spacing w:before="600"/>
       <w:jc w:val="right"/>
     </w:pPr>
-    <w:bookmarkStart w:id="9" w:name="_9nvcibv3gama" w:colFirst="0" w:colLast="0"/>
+    <w:bookmarkStart w:id="9" w:name="_9nvcibv3gama"/>
     <w:bookmarkEnd w:id="9"/>
     <w:r>
       <w:rPr>
@@ -877,40 +833,23 @@
       <w:fldChar w:fldCharType="begin"/>
     </w:r>
     <w:r>
-      <w:rPr>
-        <w:color w:val="000000"/>
-      </w:rPr>
       <w:instrText>PAGE</w:instrText>
     </w:r>
     <w:r>
-      <w:rPr>
-        <w:color w:val="000000"/>
-      </w:rPr>
       <w:fldChar w:fldCharType="separate"/>
     </w:r>
     <w:r>
       <w:rPr>
         <w:noProof/>
-        <w:color w:val="000000"/>
       </w:rPr>
       <w:t>1</w:t>
     </w:r>
     <w:r>
-      <w:rPr>
-        <w:color w:val="000000"/>
-      </w:rPr>
       <w:fldChar w:fldCharType="end"/>
     </w:r>
   </w:p>
   <w:p>
     <w:pPr>
-      <w:pBdr>
-        <w:top w:val="nil"/>
-        <w:left w:val="nil"/>
-        <w:bottom w:val="nil"/>
-        <w:right w:val="nil"/>
-        <w:between w:val="nil"/>
-      </w:pBdr>
       <w:spacing w:after="200"/>
     </w:pPr>
     <w:r>
@@ -919,34 +858,37 @@
         <w:lang w:val="es-AR"/>
       </w:rPr>
       <w:drawing>
-        <wp:inline distT="114300" distB="114300" distL="114300" distR="114300">
-          <wp:extent cx="5916349" cy="104775"/>
+        <wp:inline distT="0" distB="0" distL="0" distR="0">
+          <wp:extent cx="5916295" cy="104775"/>
           <wp:effectExtent l="0" t="0" r="0" b="0"/>
-          <wp:docPr id="1" name="image2.png" descr="línea horizontal"/>
-          <wp:cNvGraphicFramePr/>
+          <wp:docPr id="3" name="image2.png" descr="línea horizontal"/>
+          <wp:cNvGraphicFramePr>
+            <a:graphicFrameLocks xmlns:a="http://schemas.openxmlformats.org/drawingml/2006/main" noChangeAspect="1"/>
+          </wp:cNvGraphicFramePr>
           <a:graphic xmlns:a="http://schemas.openxmlformats.org/drawingml/2006/main">
             <a:graphicData uri="http://schemas.openxmlformats.org/drawingml/2006/picture">
               <pic:pic xmlns:pic="http://schemas.openxmlformats.org/drawingml/2006/picture">
                 <pic:nvPicPr>
-                  <pic:cNvPr id="0" name="image2.png" descr="línea horizontal"/>
-                  <pic:cNvPicPr preferRelativeResize="0"/>
+                  <pic:cNvPr id="3" name="image2.png" descr="línea horizontal"/>
+                  <pic:cNvPicPr>
+                    <a:picLocks noChangeAspect="1" noChangeArrowheads="1"/>
+                  </pic:cNvPicPr>
                 </pic:nvPicPr>
                 <pic:blipFill>
                   <a:blip r:embed="rId1"/>
-                  <a:srcRect b="-32286"/>
+                  <a:srcRect b="-32283"/>
                   <a:stretch>
                     <a:fillRect/>
                   </a:stretch>
                 </pic:blipFill>
-                <pic:spPr>
+                <pic:spPr bwMode="auto">
                   <a:xfrm>
                     <a:off x="0" y="0"/>
-                    <a:ext cx="5916349" cy="104775"/>
+                    <a:ext cx="5916295" cy="104775"/>
                   </a:xfrm>
                   <a:prstGeom prst="rect">
                     <a:avLst/>
                   </a:prstGeom>
-                  <a:ln/>
                 </pic:spPr>
               </pic:pic>
             </a:graphicData>
@@ -962,13 +904,6 @@
 <w:hdr xmlns:wpc="http://schemas.microsoft.com/office/word/2010/wordprocessingCanvas" xmlns:mc="http://schemas.openxmlformats.org/markup-compatibility/2006" xmlns:o="urn:schemas-microsoft-com:office:office" xmlns:r="http://schemas.openxmlformats.org/officeDocument/2006/relationships" xmlns:m="http://schemas.openxmlformats.org/officeDocument/2006/math" xmlns:v="urn:schemas-microsoft-com:vml" xmlns:wp14="http://schemas.microsoft.com/office/word/2010/wordprocessingDrawing" xmlns:wp="http://schemas.openxmlformats.org/drawingml/2006/wordprocessingDrawing" xmlns:w10="urn:schemas-microsoft-com:office:word" xmlns:w="http://schemas.openxmlformats.org/wordprocessingml/2006/main" xmlns:w14="http://schemas.microsoft.com/office/word/2010/wordml" xmlns:wpg="http://schemas.microsoft.com/office/word/2010/wordprocessingGroup" xmlns:wpi="http://schemas.microsoft.com/office/word/2010/wordprocessingInk" xmlns:wne="http://schemas.microsoft.com/office/word/2006/wordml" xmlns:wps="http://schemas.microsoft.com/office/word/2010/wordprocessingShape" mc:Ignorable="w14 wp14">
   <w:p>
     <w:pPr>
-      <w:pBdr>
-        <w:top w:val="nil"/>
-        <w:left w:val="nil"/>
-        <w:bottom w:val="nil"/>
-        <w:right w:val="nil"/>
-        <w:between w:val="nil"/>
-      </w:pBdr>
       <w:spacing w:before="600" w:line="240" w:lineRule="auto"/>
     </w:pPr>
   </w:p>
@@ -978,9 +913,104 @@
 <file path=word/numbering.xml><?xml version="1.0" encoding="utf-8"?>
 <w:numbering xmlns:wpc="http://schemas.microsoft.com/office/word/2010/wordprocessingCanvas" xmlns:mc="http://schemas.openxmlformats.org/markup-compatibility/2006" xmlns:o="urn:schemas-microsoft-com:office:office" xmlns:r="http://schemas.openxmlformats.org/officeDocument/2006/relationships" xmlns:m="http://schemas.openxmlformats.org/officeDocument/2006/math" xmlns:v="urn:schemas-microsoft-com:vml" xmlns:wp14="http://schemas.microsoft.com/office/word/2010/wordprocessingDrawing" xmlns:wp="http://schemas.openxmlformats.org/drawingml/2006/wordprocessingDrawing" xmlns:w10="urn:schemas-microsoft-com:office:word" xmlns:w="http://schemas.openxmlformats.org/wordprocessingml/2006/main" xmlns:w14="http://schemas.microsoft.com/office/word/2010/wordml" xmlns:wpg="http://schemas.microsoft.com/office/word/2010/wordprocessingGroup" xmlns:wpi="http://schemas.microsoft.com/office/word/2010/wordprocessingInk" xmlns:wne="http://schemas.microsoft.com/office/word/2006/wordml" xmlns:wps="http://schemas.microsoft.com/office/word/2010/wordprocessingShape" mc:Ignorable="w14 wp14">
   <w:abstractNum w:abstractNumId="0">
-    <w:nsid w:val="50161059"/>
+    <w:nsid w:val="19482576"/>
     <w:multiLevelType w:val="multilevel"/>
-    <w:tmpl w:val="BF687216"/>
+    <w:tmpl w:val="B9E4136A"/>
+    <w:lvl w:ilvl="0">
+      <w:start w:val="1"/>
+      <w:numFmt w:val="none"/>
+      <w:suff w:val="nothing"/>
+      <w:lvlText w:val=""/>
+      <w:lvlJc w:val="left"/>
+      <w:pPr>
+        <w:ind w:left="0" w:firstLine="0"/>
+      </w:pPr>
+    </w:lvl>
+    <w:lvl w:ilvl="1">
+      <w:start w:val="1"/>
+      <w:numFmt w:val="none"/>
+      <w:suff w:val="nothing"/>
+      <w:lvlText w:val=""/>
+      <w:lvlJc w:val="left"/>
+      <w:pPr>
+        <w:ind w:left="0" w:firstLine="0"/>
+      </w:pPr>
+    </w:lvl>
+    <w:lvl w:ilvl="2">
+      <w:start w:val="1"/>
+      <w:numFmt w:val="none"/>
+      <w:suff w:val="nothing"/>
+      <w:lvlText w:val=""/>
+      <w:lvlJc w:val="left"/>
+      <w:pPr>
+        <w:ind w:left="0" w:firstLine="0"/>
+      </w:pPr>
+    </w:lvl>
+    <w:lvl w:ilvl="3">
+      <w:start w:val="1"/>
+      <w:numFmt w:val="none"/>
+      <w:suff w:val="nothing"/>
+      <w:lvlText w:val=""/>
+      <w:lvlJc w:val="left"/>
+      <w:pPr>
+        <w:ind w:left="0" w:firstLine="0"/>
+      </w:pPr>
+    </w:lvl>
+    <w:lvl w:ilvl="4">
+      <w:start w:val="1"/>
+      <w:numFmt w:val="none"/>
+      <w:suff w:val="nothing"/>
+      <w:lvlText w:val=""/>
+      <w:lvlJc w:val="left"/>
+      <w:pPr>
+        <w:ind w:left="0" w:firstLine="0"/>
+      </w:pPr>
+    </w:lvl>
+    <w:lvl w:ilvl="5">
+      <w:start w:val="1"/>
+      <w:numFmt w:val="none"/>
+      <w:suff w:val="nothing"/>
+      <w:lvlText w:val=""/>
+      <w:lvlJc w:val="left"/>
+      <w:pPr>
+        <w:ind w:left="0" w:firstLine="0"/>
+      </w:pPr>
+    </w:lvl>
+    <w:lvl w:ilvl="6">
+      <w:start w:val="1"/>
+      <w:numFmt w:val="none"/>
+      <w:suff w:val="nothing"/>
+      <w:lvlText w:val=""/>
+      <w:lvlJc w:val="left"/>
+      <w:pPr>
+        <w:ind w:left="0" w:firstLine="0"/>
+      </w:pPr>
+    </w:lvl>
+    <w:lvl w:ilvl="7">
+      <w:start w:val="1"/>
+      <w:numFmt w:val="none"/>
+      <w:suff w:val="nothing"/>
+      <w:lvlText w:val=""/>
+      <w:lvlJc w:val="left"/>
+      <w:pPr>
+        <w:ind w:left="0" w:firstLine="0"/>
+      </w:pPr>
+    </w:lvl>
+    <w:lvl w:ilvl="8">
+      <w:start w:val="1"/>
+      <w:numFmt w:val="none"/>
+      <w:suff w:val="nothing"/>
+      <w:lvlText w:val=""/>
+      <w:lvlJc w:val="left"/>
+      <w:pPr>
+        <w:ind w:left="0" w:firstLine="0"/>
+      </w:pPr>
+    </w:lvl>
+  </w:abstractNum>
+  <w:abstractNum w:abstractNumId="1">
+    <w:nsid w:val="349E4402"/>
+    <w:multiLevelType w:val="multilevel"/>
+    <w:tmpl w:val="6328842C"/>
     <w:lvl w:ilvl="0">
       <w:start w:val="1"/>
       <w:numFmt w:val="decimal"/>
@@ -1091,6 +1121,9 @@
     </w:lvl>
   </w:abstractNum>
   <w:num w:numId="1">
+    <w:abstractNumId w:val="1"/>
+  </w:num>
+  <w:num w:numId="2">
     <w:abstractNumId w:val="0"/>
   </w:num>
 </w:numbering>
@@ -1108,11 +1141,7 @@
         <w:lang w:val="es" w:eastAsia="es-AR" w:bidi="ar-SA"/>
       </w:rPr>
     </w:rPrDefault>
-    <w:pPrDefault>
-      <w:pPr>
-        <w:spacing w:before="120" w:line="288" w:lineRule="auto"/>
-      </w:pPr>
-    </w:pPrDefault>
+    <w:pPrDefault/>
   </w:docDefaults>
   <w:latentStyles w:defLockedState="0" w:defUIPriority="99" w:defSemiHidden="1" w:defUnhideWhenUsed="1" w:defQFormat="0" w:count="267">
     <w:lsdException w:name="Normal" w:semiHidden="0" w:uiPriority="0" w:unhideWhenUsed="0" w:qFormat="1"/>
@@ -1255,11 +1284,16 @@
   </w:latentStyles>
   <w:style w:type="paragraph" w:default="1" w:styleId="Normal">
     <w:name w:val="Normal"/>
+    <w:qFormat/>
+    <w:pPr>
+      <w:spacing w:before="120" w:line="288" w:lineRule="auto"/>
+    </w:pPr>
   </w:style>
   <w:style w:type="paragraph" w:styleId="Ttulo1">
     <w:name w:val="heading 1"/>
     <w:basedOn w:val="Normal"/>
     <w:next w:val="Normal"/>
+    <w:qFormat/>
     <w:pPr>
       <w:keepNext/>
       <w:keepLines/>
@@ -1279,6 +1313,7 @@
     <w:name w:val="heading 2"/>
     <w:basedOn w:val="Normal"/>
     <w:next w:val="Normal"/>
+    <w:qFormat/>
     <w:pPr>
       <w:spacing w:before="320" w:line="240" w:lineRule="auto"/>
       <w:outlineLvl w:val="1"/>
@@ -1294,6 +1329,7 @@
     <w:name w:val="heading 3"/>
     <w:basedOn w:val="Normal"/>
     <w:next w:val="Normal"/>
+    <w:qFormat/>
     <w:pPr>
       <w:spacing w:before="200" w:line="240" w:lineRule="auto"/>
       <w:outlineLvl w:val="2"/>
@@ -1308,6 +1344,7 @@
     <w:name w:val="heading 4"/>
     <w:basedOn w:val="Normal"/>
     <w:next w:val="Normal"/>
+    <w:qFormat/>
     <w:pPr>
       <w:keepNext/>
       <w:keepLines/>
@@ -1324,6 +1361,7 @@
     <w:name w:val="heading 5"/>
     <w:basedOn w:val="Normal"/>
     <w:next w:val="Normal"/>
+    <w:qFormat/>
     <w:pPr>
       <w:keepNext/>
       <w:keepLines/>
@@ -1339,6 +1377,7 @@
     <w:name w:val="heading 6"/>
     <w:basedOn w:val="Normal"/>
     <w:next w:val="Normal"/>
+    <w:qFormat/>
     <w:pPr>
       <w:keepNext/>
       <w:keepLines/>
@@ -1378,6 +1417,194 @@
     <w:semiHidden/>
     <w:unhideWhenUsed/>
   </w:style>
+  <w:style w:type="character" w:customStyle="1" w:styleId="TextodegloboCar">
+    <w:name w:val="Texto de globo Car"/>
+    <w:basedOn w:val="Fuentedeprrafopredeter"/>
+    <w:link w:val="Textodeglobo"/>
+    <w:uiPriority w:val="99"/>
+    <w:semiHidden/>
+    <w:qFormat/>
+    <w:rsid w:val="005A499D"/>
+    <w:rPr>
+      <w:rFonts w:ascii="Tahoma" w:hAnsi="Tahoma" w:cs="Tahoma"/>
+      <w:sz w:val="16"/>
+      <w:szCs w:val="16"/>
+    </w:rPr>
+  </w:style>
+  <w:style w:type="character" w:customStyle="1" w:styleId="ListLabel1">
+    <w:name w:val="ListLabel 1"/>
+    <w:qFormat/>
+    <w:rPr>
+      <w:u w:val="none"/>
+    </w:rPr>
+  </w:style>
+  <w:style w:type="character" w:customStyle="1" w:styleId="ListLabel2">
+    <w:name w:val="ListLabel 2"/>
+    <w:qFormat/>
+    <w:rPr>
+      <w:u w:val="none"/>
+    </w:rPr>
+  </w:style>
+  <w:style w:type="character" w:customStyle="1" w:styleId="ListLabel3">
+    <w:name w:val="ListLabel 3"/>
+    <w:qFormat/>
+    <w:rPr>
+      <w:u w:val="none"/>
+    </w:rPr>
+  </w:style>
+  <w:style w:type="character" w:customStyle="1" w:styleId="ListLabel4">
+    <w:name w:val="ListLabel 4"/>
+    <w:qFormat/>
+    <w:rPr>
+      <w:u w:val="none"/>
+    </w:rPr>
+  </w:style>
+  <w:style w:type="character" w:customStyle="1" w:styleId="ListLabel5">
+    <w:name w:val="ListLabel 5"/>
+    <w:qFormat/>
+    <w:rPr>
+      <w:u w:val="none"/>
+    </w:rPr>
+  </w:style>
+  <w:style w:type="character" w:customStyle="1" w:styleId="ListLabel6">
+    <w:name w:val="ListLabel 6"/>
+    <w:qFormat/>
+    <w:rPr>
+      <w:u w:val="none"/>
+    </w:rPr>
+  </w:style>
+  <w:style w:type="character" w:customStyle="1" w:styleId="ListLabel7">
+    <w:name w:val="ListLabel 7"/>
+    <w:qFormat/>
+    <w:rPr>
+      <w:u w:val="none"/>
+    </w:rPr>
+  </w:style>
+  <w:style w:type="character" w:customStyle="1" w:styleId="ListLabel8">
+    <w:name w:val="ListLabel 8"/>
+    <w:qFormat/>
+    <w:rPr>
+      <w:u w:val="none"/>
+    </w:rPr>
+  </w:style>
+  <w:style w:type="character" w:customStyle="1" w:styleId="ListLabel9">
+    <w:name w:val="ListLabel 9"/>
+    <w:qFormat/>
+    <w:rPr>
+      <w:u w:val="none"/>
+    </w:rPr>
+  </w:style>
+  <w:style w:type="paragraph" w:customStyle="1" w:styleId="Heading">
+    <w:name w:val="Heading"/>
+    <w:basedOn w:val="Normal"/>
+    <w:next w:val="Textoindependiente"/>
+    <w:qFormat/>
+    <w:pPr>
+      <w:keepNext/>
+      <w:spacing w:before="240" w:after="120"/>
+    </w:pPr>
+    <w:rPr>
+      <w:rFonts w:ascii="Liberation Sans" w:eastAsia="Microsoft YaHei" w:hAnsi="Liberation Sans" w:cs="Lucida Sans"/>
+      <w:sz w:val="28"/>
+      <w:szCs w:val="28"/>
+    </w:rPr>
+  </w:style>
+  <w:style w:type="paragraph" w:styleId="Textoindependiente">
+    <w:name w:val="Body Text"/>
+    <w:basedOn w:val="Normal"/>
+    <w:pPr>
+      <w:spacing w:before="0" w:after="140" w:line="276" w:lineRule="auto"/>
+    </w:pPr>
+  </w:style>
+  <w:style w:type="paragraph" w:styleId="Lista">
+    <w:name w:val="List"/>
+    <w:basedOn w:val="Textoindependiente"/>
+    <w:rPr>
+      <w:rFonts w:cs="Lucida Sans"/>
+    </w:rPr>
+  </w:style>
+  <w:style w:type="paragraph" w:styleId="Epgrafe">
+    <w:name w:val="caption"/>
+    <w:basedOn w:val="Normal"/>
+    <w:qFormat/>
+    <w:pPr>
+      <w:suppressLineNumbers/>
+      <w:spacing w:after="120"/>
+    </w:pPr>
+    <w:rPr>
+      <w:rFonts w:cs="Lucida Sans"/>
+      <w:i/>
+      <w:iCs/>
+      <w:sz w:val="24"/>
+      <w:szCs w:val="24"/>
+    </w:rPr>
+  </w:style>
+  <w:style w:type="paragraph" w:customStyle="1" w:styleId="Index">
+    <w:name w:val="Index"/>
+    <w:basedOn w:val="Normal"/>
+    <w:qFormat/>
+    <w:pPr>
+      <w:suppressLineNumbers/>
+    </w:pPr>
+    <w:rPr>
+      <w:rFonts w:cs="Lucida Sans"/>
+    </w:rPr>
+  </w:style>
+  <w:style w:type="paragraph" w:styleId="Ttulo">
+    <w:name w:val="Title"/>
+    <w:basedOn w:val="Normal"/>
+    <w:next w:val="Normal"/>
+    <w:qFormat/>
+    <w:pPr>
+      <w:spacing w:before="320" w:line="240" w:lineRule="auto"/>
+    </w:pPr>
+    <w:rPr>
+      <w:rFonts w:ascii="PT Sans Narrow" w:eastAsia="PT Sans Narrow" w:hAnsi="PT Sans Narrow" w:cs="PT Sans Narrow"/>
+      <w:b/>
+      <w:sz w:val="84"/>
+      <w:szCs w:val="84"/>
+    </w:rPr>
+  </w:style>
+  <w:style w:type="paragraph" w:styleId="Subttulo">
+    <w:name w:val="Subtitle"/>
+    <w:basedOn w:val="Normal"/>
+    <w:next w:val="Normal"/>
+    <w:qFormat/>
+    <w:pPr>
+      <w:spacing w:before="200" w:line="240" w:lineRule="auto"/>
+    </w:pPr>
+    <w:rPr>
+      <w:rFonts w:ascii="PT Sans Narrow" w:eastAsia="PT Sans Narrow" w:hAnsi="PT Sans Narrow" w:cs="PT Sans Narrow"/>
+      <w:sz w:val="28"/>
+      <w:szCs w:val="28"/>
+    </w:rPr>
+  </w:style>
+  <w:style w:type="paragraph" w:styleId="Textodeglobo">
+    <w:name w:val="Balloon Text"/>
+    <w:basedOn w:val="Normal"/>
+    <w:link w:val="TextodegloboCar"/>
+    <w:uiPriority w:val="99"/>
+    <w:semiHidden/>
+    <w:unhideWhenUsed/>
+    <w:qFormat/>
+    <w:rsid w:val="005A499D"/>
+    <w:pPr>
+      <w:spacing w:before="0" w:line="240" w:lineRule="auto"/>
+    </w:pPr>
+    <w:rPr>
+      <w:rFonts w:ascii="Tahoma" w:hAnsi="Tahoma" w:cs="Tahoma"/>
+      <w:sz w:val="16"/>
+      <w:szCs w:val="16"/>
+    </w:rPr>
+  </w:style>
+  <w:style w:type="paragraph" w:styleId="Encabezado">
+    <w:name w:val="header"/>
+    <w:basedOn w:val="Normal"/>
+  </w:style>
+  <w:style w:type="paragraph" w:styleId="Piedepgina">
+    <w:name w:val="footer"/>
+    <w:basedOn w:val="Normal"/>
+  </w:style>
   <w:style w:type="table" w:customStyle="1" w:styleId="TableNormal">
     <w:name w:val="Table Normal"/>
     <w:tblPr>
@@ -1388,76 +1615,6 @@
         <w:right w:w="0" w:type="dxa"/>
       </w:tblCellMar>
     </w:tblPr>
-  </w:style>
-  <w:style w:type="paragraph" w:styleId="Ttulo">
-    <w:name w:val="Title"/>
-    <w:basedOn w:val="Normal"/>
-    <w:next w:val="Normal"/>
-    <w:pPr>
-      <w:spacing w:before="320" w:line="240" w:lineRule="auto"/>
-    </w:pPr>
-    <w:rPr>
-      <w:rFonts w:ascii="PT Sans Narrow" w:eastAsia="PT Sans Narrow" w:hAnsi="PT Sans Narrow" w:cs="PT Sans Narrow"/>
-      <w:b/>
-      <w:sz w:val="84"/>
-      <w:szCs w:val="84"/>
-    </w:rPr>
-  </w:style>
-  <w:style w:type="paragraph" w:styleId="Subttulo">
-    <w:name w:val="Subtitle"/>
-    <w:basedOn w:val="Normal"/>
-    <w:next w:val="Normal"/>
-    <w:pPr>
-      <w:spacing w:before="200" w:line="240" w:lineRule="auto"/>
-    </w:pPr>
-    <w:rPr>
-      <w:rFonts w:ascii="PT Sans Narrow" w:eastAsia="PT Sans Narrow" w:hAnsi="PT Sans Narrow" w:cs="PT Sans Narrow"/>
-      <w:sz w:val="28"/>
-      <w:szCs w:val="28"/>
-    </w:rPr>
-  </w:style>
-  <w:style w:type="table" w:customStyle="1" w:styleId="a">
-    <w:basedOn w:val="TableNormal"/>
-    <w:tblPr>
-      <w:tblStyleRowBandSize w:val="1"/>
-      <w:tblStyleColBandSize w:val="1"/>
-      <w:tblCellMar>
-        <w:top w:w="100" w:type="dxa"/>
-        <w:left w:w="100" w:type="dxa"/>
-        <w:bottom w:w="100" w:type="dxa"/>
-        <w:right w:w="100" w:type="dxa"/>
-      </w:tblCellMar>
-    </w:tblPr>
-  </w:style>
-  <w:style w:type="paragraph" w:styleId="Textodeglobo">
-    <w:name w:val="Balloon Text"/>
-    <w:basedOn w:val="Normal"/>
-    <w:link w:val="TextodegloboCar"/>
-    <w:uiPriority w:val="99"/>
-    <w:semiHidden/>
-    <w:unhideWhenUsed/>
-    <w:rsid w:val="005A499D"/>
-    <w:pPr>
-      <w:spacing w:before="0" w:line="240" w:lineRule="auto"/>
-    </w:pPr>
-    <w:rPr>
-      <w:rFonts w:ascii="Tahoma" w:hAnsi="Tahoma" w:cs="Tahoma"/>
-      <w:sz w:val="16"/>
-      <w:szCs w:val="16"/>
-    </w:rPr>
-  </w:style>
-  <w:style w:type="character" w:customStyle="1" w:styleId="TextodegloboCar">
-    <w:name w:val="Texto de globo Car"/>
-    <w:basedOn w:val="Fuentedeprrafopredeter"/>
-    <w:link w:val="Textodeglobo"/>
-    <w:uiPriority w:val="99"/>
-    <w:semiHidden/>
-    <w:rsid w:val="005A499D"/>
-    <w:rPr>
-      <w:rFonts w:ascii="Tahoma" w:hAnsi="Tahoma" w:cs="Tahoma"/>
-      <w:sz w:val="16"/>
-      <w:szCs w:val="16"/>
-    </w:rPr>
   </w:style>
 </w:styles>
 </file>
@@ -1474,11 +1631,7 @@
         <w:lang w:val="es" w:eastAsia="es-AR" w:bidi="ar-SA"/>
       </w:rPr>
     </w:rPrDefault>
-    <w:pPrDefault>
-      <w:pPr>
-        <w:spacing w:before="120" w:line="288" w:lineRule="auto"/>
-      </w:pPr>
-    </w:pPrDefault>
+    <w:pPrDefault/>
   </w:docDefaults>
   <w:latentStyles w:defLockedState="0" w:defUIPriority="99" w:defSemiHidden="1" w:defUnhideWhenUsed="1" w:defQFormat="0" w:count="267">
     <w:lsdException w:name="Normal" w:semiHidden="0" w:uiPriority="0" w:unhideWhenUsed="0" w:qFormat="1"/>
@@ -1621,11 +1774,16 @@
   </w:latentStyles>
   <w:style w:type="paragraph" w:default="1" w:styleId="Normal">
     <w:name w:val="Normal"/>
+    <w:qFormat/>
+    <w:pPr>
+      <w:spacing w:before="120" w:line="288" w:lineRule="auto"/>
+    </w:pPr>
   </w:style>
   <w:style w:type="paragraph" w:styleId="Ttulo1">
     <w:name w:val="heading 1"/>
     <w:basedOn w:val="Normal"/>
     <w:next w:val="Normal"/>
+    <w:qFormat/>
     <w:pPr>
       <w:keepNext/>
       <w:keepLines/>
@@ -1645,6 +1803,7 @@
     <w:name w:val="heading 2"/>
     <w:basedOn w:val="Normal"/>
     <w:next w:val="Normal"/>
+    <w:qFormat/>
     <w:pPr>
       <w:spacing w:before="320" w:line="240" w:lineRule="auto"/>
       <w:outlineLvl w:val="1"/>
@@ -1660,6 +1819,7 @@
     <w:name w:val="heading 3"/>
     <w:basedOn w:val="Normal"/>
     <w:next w:val="Normal"/>
+    <w:qFormat/>
     <w:pPr>
       <w:spacing w:before="200" w:line="240" w:lineRule="auto"/>
       <w:outlineLvl w:val="2"/>
@@ -1674,6 +1834,7 @@
     <w:name w:val="heading 4"/>
     <w:basedOn w:val="Normal"/>
     <w:next w:val="Normal"/>
+    <w:qFormat/>
     <w:pPr>
       <w:keepNext/>
       <w:keepLines/>
@@ -1690,6 +1851,7 @@
     <w:name w:val="heading 5"/>
     <w:basedOn w:val="Normal"/>
     <w:next w:val="Normal"/>
+    <w:qFormat/>
     <w:pPr>
       <w:keepNext/>
       <w:keepLines/>
@@ -1705,6 +1867,7 @@
     <w:name w:val="heading 6"/>
     <w:basedOn w:val="Normal"/>
     <w:next w:val="Normal"/>
+    <w:qFormat/>
     <w:pPr>
       <w:keepNext/>
       <w:keepLines/>
@@ -1744,6 +1907,194 @@
     <w:semiHidden/>
     <w:unhideWhenUsed/>
   </w:style>
+  <w:style w:type="character" w:customStyle="1" w:styleId="TextodegloboCar">
+    <w:name w:val="Texto de globo Car"/>
+    <w:basedOn w:val="Fuentedeprrafopredeter"/>
+    <w:link w:val="Textodeglobo"/>
+    <w:uiPriority w:val="99"/>
+    <w:semiHidden/>
+    <w:qFormat/>
+    <w:rsid w:val="005A499D"/>
+    <w:rPr>
+      <w:rFonts w:ascii="Tahoma" w:hAnsi="Tahoma" w:cs="Tahoma"/>
+      <w:sz w:val="16"/>
+      <w:szCs w:val="16"/>
+    </w:rPr>
+  </w:style>
+  <w:style w:type="character" w:customStyle="1" w:styleId="ListLabel1">
+    <w:name w:val="ListLabel 1"/>
+    <w:qFormat/>
+    <w:rPr>
+      <w:u w:val="none"/>
+    </w:rPr>
+  </w:style>
+  <w:style w:type="character" w:customStyle="1" w:styleId="ListLabel2">
+    <w:name w:val="ListLabel 2"/>
+    <w:qFormat/>
+    <w:rPr>
+      <w:u w:val="none"/>
+    </w:rPr>
+  </w:style>
+  <w:style w:type="character" w:customStyle="1" w:styleId="ListLabel3">
+    <w:name w:val="ListLabel 3"/>
+    <w:qFormat/>
+    <w:rPr>
+      <w:u w:val="none"/>
+    </w:rPr>
+  </w:style>
+  <w:style w:type="character" w:customStyle="1" w:styleId="ListLabel4">
+    <w:name w:val="ListLabel 4"/>
+    <w:qFormat/>
+    <w:rPr>
+      <w:u w:val="none"/>
+    </w:rPr>
+  </w:style>
+  <w:style w:type="character" w:customStyle="1" w:styleId="ListLabel5">
+    <w:name w:val="ListLabel 5"/>
+    <w:qFormat/>
+    <w:rPr>
+      <w:u w:val="none"/>
+    </w:rPr>
+  </w:style>
+  <w:style w:type="character" w:customStyle="1" w:styleId="ListLabel6">
+    <w:name w:val="ListLabel 6"/>
+    <w:qFormat/>
+    <w:rPr>
+      <w:u w:val="none"/>
+    </w:rPr>
+  </w:style>
+  <w:style w:type="character" w:customStyle="1" w:styleId="ListLabel7">
+    <w:name w:val="ListLabel 7"/>
+    <w:qFormat/>
+    <w:rPr>
+      <w:u w:val="none"/>
+    </w:rPr>
+  </w:style>
+  <w:style w:type="character" w:customStyle="1" w:styleId="ListLabel8">
+    <w:name w:val="ListLabel 8"/>
+    <w:qFormat/>
+    <w:rPr>
+      <w:u w:val="none"/>
+    </w:rPr>
+  </w:style>
+  <w:style w:type="character" w:customStyle="1" w:styleId="ListLabel9">
+    <w:name w:val="ListLabel 9"/>
+    <w:qFormat/>
+    <w:rPr>
+      <w:u w:val="none"/>
+    </w:rPr>
+  </w:style>
+  <w:style w:type="paragraph" w:customStyle="1" w:styleId="Heading">
+    <w:name w:val="Heading"/>
+    <w:basedOn w:val="Normal"/>
+    <w:next w:val="Textoindependiente"/>
+    <w:qFormat/>
+    <w:pPr>
+      <w:keepNext/>
+      <w:spacing w:before="240" w:after="120"/>
+    </w:pPr>
+    <w:rPr>
+      <w:rFonts w:ascii="Liberation Sans" w:eastAsia="Microsoft YaHei" w:hAnsi="Liberation Sans" w:cs="Lucida Sans"/>
+      <w:sz w:val="28"/>
+      <w:szCs w:val="28"/>
+    </w:rPr>
+  </w:style>
+  <w:style w:type="paragraph" w:styleId="Textoindependiente">
+    <w:name w:val="Body Text"/>
+    <w:basedOn w:val="Normal"/>
+    <w:pPr>
+      <w:spacing w:before="0" w:after="140" w:line="276" w:lineRule="auto"/>
+    </w:pPr>
+  </w:style>
+  <w:style w:type="paragraph" w:styleId="Lista">
+    <w:name w:val="List"/>
+    <w:basedOn w:val="Textoindependiente"/>
+    <w:rPr>
+      <w:rFonts w:cs="Lucida Sans"/>
+    </w:rPr>
+  </w:style>
+  <w:style w:type="paragraph" w:styleId="Epgrafe">
+    <w:name w:val="caption"/>
+    <w:basedOn w:val="Normal"/>
+    <w:qFormat/>
+    <w:pPr>
+      <w:suppressLineNumbers/>
+      <w:spacing w:after="120"/>
+    </w:pPr>
+    <w:rPr>
+      <w:rFonts w:cs="Lucida Sans"/>
+      <w:i/>
+      <w:iCs/>
+      <w:sz w:val="24"/>
+      <w:szCs w:val="24"/>
+    </w:rPr>
+  </w:style>
+  <w:style w:type="paragraph" w:customStyle="1" w:styleId="Index">
+    <w:name w:val="Index"/>
+    <w:basedOn w:val="Normal"/>
+    <w:qFormat/>
+    <w:pPr>
+      <w:suppressLineNumbers/>
+    </w:pPr>
+    <w:rPr>
+      <w:rFonts w:cs="Lucida Sans"/>
+    </w:rPr>
+  </w:style>
+  <w:style w:type="paragraph" w:styleId="Ttulo">
+    <w:name w:val="Title"/>
+    <w:basedOn w:val="Normal"/>
+    <w:next w:val="Normal"/>
+    <w:qFormat/>
+    <w:pPr>
+      <w:spacing w:before="320" w:line="240" w:lineRule="auto"/>
+    </w:pPr>
+    <w:rPr>
+      <w:rFonts w:ascii="PT Sans Narrow" w:eastAsia="PT Sans Narrow" w:hAnsi="PT Sans Narrow" w:cs="PT Sans Narrow"/>
+      <w:b/>
+      <w:sz w:val="84"/>
+      <w:szCs w:val="84"/>
+    </w:rPr>
+  </w:style>
+  <w:style w:type="paragraph" w:styleId="Subttulo">
+    <w:name w:val="Subtitle"/>
+    <w:basedOn w:val="Normal"/>
+    <w:next w:val="Normal"/>
+    <w:qFormat/>
+    <w:pPr>
+      <w:spacing w:before="200" w:line="240" w:lineRule="auto"/>
+    </w:pPr>
+    <w:rPr>
+      <w:rFonts w:ascii="PT Sans Narrow" w:eastAsia="PT Sans Narrow" w:hAnsi="PT Sans Narrow" w:cs="PT Sans Narrow"/>
+      <w:sz w:val="28"/>
+      <w:szCs w:val="28"/>
+    </w:rPr>
+  </w:style>
+  <w:style w:type="paragraph" w:styleId="Textodeglobo">
+    <w:name w:val="Balloon Text"/>
+    <w:basedOn w:val="Normal"/>
+    <w:link w:val="TextodegloboCar"/>
+    <w:uiPriority w:val="99"/>
+    <w:semiHidden/>
+    <w:unhideWhenUsed/>
+    <w:qFormat/>
+    <w:rsid w:val="005A499D"/>
+    <w:pPr>
+      <w:spacing w:before="0" w:line="240" w:lineRule="auto"/>
+    </w:pPr>
+    <w:rPr>
+      <w:rFonts w:ascii="Tahoma" w:hAnsi="Tahoma" w:cs="Tahoma"/>
+      <w:sz w:val="16"/>
+      <w:szCs w:val="16"/>
+    </w:rPr>
+  </w:style>
+  <w:style w:type="paragraph" w:styleId="Encabezado">
+    <w:name w:val="header"/>
+    <w:basedOn w:val="Normal"/>
+  </w:style>
+  <w:style w:type="paragraph" w:styleId="Piedepgina">
+    <w:name w:val="footer"/>
+    <w:basedOn w:val="Normal"/>
+  </w:style>
   <w:style w:type="table" w:customStyle="1" w:styleId="TableNormal">
     <w:name w:val="Table Normal"/>
     <w:tblPr>
@@ -1754,76 +2105,6 @@
         <w:right w:w="0" w:type="dxa"/>
       </w:tblCellMar>
     </w:tblPr>
-  </w:style>
-  <w:style w:type="paragraph" w:styleId="Ttulo">
-    <w:name w:val="Title"/>
-    <w:basedOn w:val="Normal"/>
-    <w:next w:val="Normal"/>
-    <w:pPr>
-      <w:spacing w:before="320" w:line="240" w:lineRule="auto"/>
-    </w:pPr>
-    <w:rPr>
-      <w:rFonts w:ascii="PT Sans Narrow" w:eastAsia="PT Sans Narrow" w:hAnsi="PT Sans Narrow" w:cs="PT Sans Narrow"/>
-      <w:b/>
-      <w:sz w:val="84"/>
-      <w:szCs w:val="84"/>
-    </w:rPr>
-  </w:style>
-  <w:style w:type="paragraph" w:styleId="Subttulo">
-    <w:name w:val="Subtitle"/>
-    <w:basedOn w:val="Normal"/>
-    <w:next w:val="Normal"/>
-    <w:pPr>
-      <w:spacing w:before="200" w:line="240" w:lineRule="auto"/>
-    </w:pPr>
-    <w:rPr>
-      <w:rFonts w:ascii="PT Sans Narrow" w:eastAsia="PT Sans Narrow" w:hAnsi="PT Sans Narrow" w:cs="PT Sans Narrow"/>
-      <w:sz w:val="28"/>
-      <w:szCs w:val="28"/>
-    </w:rPr>
-  </w:style>
-  <w:style w:type="table" w:customStyle="1" w:styleId="a">
-    <w:basedOn w:val="TableNormal"/>
-    <w:tblPr>
-      <w:tblStyleRowBandSize w:val="1"/>
-      <w:tblStyleColBandSize w:val="1"/>
-      <w:tblCellMar>
-        <w:top w:w="100" w:type="dxa"/>
-        <w:left w:w="100" w:type="dxa"/>
-        <w:bottom w:w="100" w:type="dxa"/>
-        <w:right w:w="100" w:type="dxa"/>
-      </w:tblCellMar>
-    </w:tblPr>
-  </w:style>
-  <w:style w:type="paragraph" w:styleId="Textodeglobo">
-    <w:name w:val="Balloon Text"/>
-    <w:basedOn w:val="Normal"/>
-    <w:link w:val="TextodegloboCar"/>
-    <w:uiPriority w:val="99"/>
-    <w:semiHidden/>
-    <w:unhideWhenUsed/>
-    <w:rsid w:val="005A499D"/>
-    <w:pPr>
-      <w:spacing w:before="0" w:line="240" w:lineRule="auto"/>
-    </w:pPr>
-    <w:rPr>
-      <w:rFonts w:ascii="Tahoma" w:hAnsi="Tahoma" w:cs="Tahoma"/>
-      <w:sz w:val="16"/>
-      <w:szCs w:val="16"/>
-    </w:rPr>
-  </w:style>
-  <w:style w:type="character" w:customStyle="1" w:styleId="TextodegloboCar">
-    <w:name w:val="Texto de globo Car"/>
-    <w:basedOn w:val="Fuentedeprrafopredeter"/>
-    <w:link w:val="Textodeglobo"/>
-    <w:uiPriority w:val="99"/>
-    <w:semiHidden/>
-    <w:rsid w:val="005A499D"/>
-    <w:rPr>
-      <w:rFonts w:ascii="Tahoma" w:hAnsi="Tahoma" w:cs="Tahoma"/>
-      <w:sz w:val="16"/>
-      <w:szCs w:val="16"/>
-    </w:rPr>
   </w:style>
 </w:styles>
 </file>

</xml_diff>